<commit_message>
chore: Update CV and document files with revised expertise and experience details, ensuring consistency across JSON outputs and binary documents
</commit_message>
<xml_diff>
--- a/CV2DOC-n8n-flow-main/endpoint/tmp/results/CV_PROBST_OCT2025.docx
+++ b/CV2DOC-n8n-flow-main/endpoint/tmp/results/CV_PROBST_OCT2025.docx
@@ -625,7 +625,7 @@
                 <w:b/>
                 <w:bCs/>
               </w:rPr>
-              <w:t xml:space="preserve">Développement Web</w:t>
+              <w:t xml:space="preserve">Développement</w:t>
             </w:r>
             <w:r>
               <w:rPr>
@@ -1219,7 +1219,7 @@
               <w:jc w:val="center"/>
             </w:pPr>
             <w:r>
-              <w:t xml:space="preserve">Intermédiaire</w:t>
+              <w:t xml:space="preserve">INFO NON DÉTAILLÉE</w:t>
             </w:r>
           </w:p>
         </w:tc>
@@ -1987,7 +1987,7 @@
                   <w:pStyle w:val="Body"/>
                 </w:pPr>
                 <w:r>
-                  <w:t xml:space="preserve">INFO NON DÉTAILLÉE</w:t>
+                  <w:t xml:space="preserve">INFO NON DISPONIBLE</w:t>
                 </w:r>
               </w:p>
             </w:tc>
@@ -2042,7 +2042,7 @@
                   <w:pStyle w:val="Body"/>
                 </w:pPr>
                 <w:r>
-                  <w:t xml:space="preserve">INFO NON DÉTAILLÉE</w:t>
+                  <w:t xml:space="preserve">INFO NON DISPONIBLE</w:t>
                 </w:r>
               </w:p>
             </w:tc>
@@ -2103,7 +2103,7 @@
                   <w:pStyle w:val="Body"/>
                 </w:pPr>
                 <w:r>
-                  <w:t xml:space="preserve">INFO NON DÉTAILLÉE</w:t>
+                  <w:t xml:space="preserve">INFO NON DISPONIBLE</w:t>
                 </w:r>
               </w:p>
             </w:tc>
@@ -2676,7 +2676,7 @@
                   <w:pStyle w:val="Body"/>
                 </w:pPr>
                 <w:r>
-                  <w:t xml:space="preserve">INFO NON DÉTAILLÉE</w:t>
+                  <w:t xml:space="preserve">INFO NON DISPONIBLE</w:t>
                 </w:r>
               </w:p>
             </w:tc>
@@ -2731,7 +2731,7 @@
                   <w:pStyle w:val="Body"/>
                 </w:pPr>
                 <w:r>
-                  <w:t xml:space="preserve">INFO NON DÉTAILLÉE</w:t>
+                  <w:t xml:space="preserve">INFO NON DISPONIBLE</w:t>
                 </w:r>
               </w:p>
             </w:tc>
@@ -2792,7 +2792,7 @@
                   <w:pStyle w:val="Body"/>
                 </w:pPr>
                 <w:r>
-                  <w:t xml:space="preserve">INFO NON DÉTAILLÉE</w:t>
+                  <w:t xml:space="preserve">INFO NON DISPONIBLE</w:t>
                 </w:r>
               </w:p>
             </w:tc>
@@ -3365,7 +3365,7 @@
                   <w:pStyle w:val="Body"/>
                 </w:pPr>
                 <w:r>
-                  <w:t xml:space="preserve">INFO NON DÉTAILLÉE</w:t>
+                  <w:t xml:space="preserve">INFO NON DISPONIBLE</w:t>
                 </w:r>
               </w:p>
             </w:tc>
@@ -3420,7 +3420,7 @@
                   <w:pStyle w:val="Body"/>
                 </w:pPr>
                 <w:r>
-                  <w:t xml:space="preserve">INFO NON DÉTAILLÉE</w:t>
+                  <w:t xml:space="preserve">INFO NON DISPONIBLE</w:t>
                 </w:r>
               </w:p>
             </w:tc>
@@ -3481,7 +3481,7 @@
                   <w:pStyle w:val="Body"/>
                 </w:pPr>
                 <w:r>
-                  <w:t xml:space="preserve">INFO NON DÉTAILLÉE</w:t>
+                  <w:t xml:space="preserve">INFO NON DISPONIBLE</w:t>
                 </w:r>
               </w:p>
             </w:tc>
@@ -3999,7 +3999,7 @@
                     <w:kern w:val="0"/>
                     <w14:ligatures w14:val="none"/>
                   </w:rPr>
-                  <w:t xml:space="preserve">Ingénieur son pour l'association "Marché paysan" de Dambach-la-ville</w:t>
+                  <w:t xml:space="preserve">Ingénieur son pour l'association "Marché paysan" de Dambach-la-ville.</w:t>
                 </w:r>
               </w:p>
             </w:tc>
@@ -4054,7 +4054,7 @@
                   <w:pStyle w:val="Body"/>
                 </w:pPr>
                 <w:r>
-                  <w:t xml:space="preserve">INFO NON DÉTAILLÉE</w:t>
+                  <w:t xml:space="preserve">INFO NON DISPONIBLE</w:t>
                 </w:r>
               </w:p>
             </w:tc>
@@ -4109,7 +4109,7 @@
                   <w:pStyle w:val="Body"/>
                 </w:pPr>
                 <w:r>
-                  <w:t xml:space="preserve">INFO NON DÉTAILLÉE</w:t>
+                  <w:t xml:space="preserve">INFO NON DISPONIBLE</w:t>
                 </w:r>
               </w:p>
             </w:tc>
@@ -4170,7 +4170,7 @@
                   <w:pStyle w:val="Body"/>
                 </w:pPr>
                 <w:r>
-                  <w:t xml:space="preserve">INFO NON DÉTAILLÉE</w:t>
+                  <w:t xml:space="preserve">INFO NON DISPONIBLE</w:t>
                 </w:r>
               </w:p>
             </w:tc>

</xml_diff>